<commit_message>
updated from general meeting 4/13
</commit_message>
<xml_diff>
--- a/OpenDataSF.docx
+++ b/OpenDataSF.docx
@@ -1,6 +1,6 @@
 
 <file path=word/document.xml><?xml version="1.0" encoding="utf-8"?>
-<w:document xmlns:wpc="http://schemas.microsoft.com/office/word/2010/wordprocessingCanvas" xmlns:mo="http://schemas.microsoft.com/office/mac/office/2008/main" xmlns:mc="http://schemas.openxmlformats.org/markup-compatibility/2006" xmlns:mv="urn:schemas-microsoft-com:mac:vml" xmlns:o="urn:schemas-microsoft-com:office:office" xmlns:r="http://schemas.openxmlformats.org/officeDocument/2006/relationships" xmlns:m="http://schemas.openxmlformats.org/officeDocument/2006/math" xmlns:v="urn:schemas-microsoft-com:vml" xmlns:wp14="http://schemas.microsoft.com/office/word/2010/wordprocessingDrawing" xmlns:wp="http://schemas.openxmlformats.org/drawingml/2006/wordprocessingDrawing" xmlns:w10="urn:schemas-microsoft-com:office:word" xmlns:w="http://schemas.openxmlformats.org/wordprocessingml/2006/main" xmlns:w14="http://schemas.microsoft.com/office/word/2010/wordml" xmlns:wpg="http://schemas.microsoft.com/office/word/2010/wordprocessingGroup" xmlns:wpi="http://schemas.microsoft.com/office/word/2010/wordprocessingInk" xmlns:wne="http://schemas.microsoft.com/office/word/2006/wordml" xmlns:wps="http://schemas.microsoft.com/office/word/2010/wordprocessingShape" mc:Ignorable="w14 wp14">
+<w:document xmlns:wpc="http://schemas.microsoft.com/office/word/2010/wordprocessingCanvas" xmlns:mc="http://schemas.openxmlformats.org/markup-compatibility/2006" xmlns:o="urn:schemas-microsoft-com:office:office" xmlns:r="http://schemas.openxmlformats.org/officeDocument/2006/relationships" xmlns:m="http://schemas.openxmlformats.org/officeDocument/2006/math" xmlns:v="urn:schemas-microsoft-com:vml" xmlns:wp14="http://schemas.microsoft.com/office/word/2010/wordprocessingDrawing" xmlns:wp="http://schemas.openxmlformats.org/drawingml/2006/wordprocessingDrawing" xmlns:w10="urn:schemas-microsoft-com:office:word" xmlns:w="http://schemas.openxmlformats.org/wordprocessingml/2006/main" xmlns:w14="http://schemas.microsoft.com/office/word/2010/wordml" xmlns:wpg="http://schemas.microsoft.com/office/word/2010/wordprocessingGroup" xmlns:wpi="http://schemas.microsoft.com/office/word/2010/wordprocessingInk" xmlns:wne="http://schemas.microsoft.com/office/word/2006/wordml" xmlns:wps="http://schemas.microsoft.com/office/word/2010/wordprocessingShape" mc:Ignorable="w14 wp14">
   <w:body>
     <w:p>
       <w:r>
@@ -139,8 +139,6 @@
       <w:r>
         <w:t xml:space="preserve"> – Address, name, # units, change type (i.e. new construction, conversion), existing use, proposed use</w:t>
       </w:r>
-      <w:bookmarkStart w:id="0" w:name="_GoBack"/>
-      <w:bookmarkEnd w:id="0"/>
     </w:p>
     <w:p>
       <w:pPr>
@@ -268,10 +266,7 @@
         </w:numPr>
       </w:pPr>
       <w:r>
-        <w:t xml:space="preserve">Homeless population - </w:t>
-      </w:r>
-      <w:r>
-        <w:t>graph or heat map of some sort</w:t>
+        <w:t>Homeless population - graph or heat map of some sort</w:t>
       </w:r>
     </w:p>
     <w:p>
@@ -360,13 +355,200 @@
     </w:p>
     <w:p>
       <w:r>
-        <w:t>US census bureau data  ??</w:t>
-      </w:r>
-    </w:p>
-    <w:p>
+        <w:t xml:space="preserve">US census bureau </w:t>
+      </w:r>
+      <w:proofErr w:type="gramStart"/>
+      <w:r>
+        <w:t>data  ??</w:t>
+      </w:r>
+      <w:proofErr w:type="gramEnd"/>
+    </w:p>
+    <w:p>
+      <w:proofErr w:type="gramStart"/>
       <w:r>
         <w:t>Cost of living?</w:t>
       </w:r>
+      <w:proofErr w:type="gramEnd"/>
+    </w:p>
+    <w:p/>
+    <w:p>
+      <w:pPr>
+        <w:tabs>
+          <w:tab w:val="left" w:pos="3858"/>
+        </w:tabs>
+      </w:pPr>
+      <w:r>
+        <w:tab/>
+      </w:r>
+    </w:p>
+    <w:p>
+      <w:pPr>
+        <w:tabs>
+          <w:tab w:val="left" w:pos="3858"/>
+        </w:tabs>
+      </w:pPr>
+    </w:p>
+    <w:p>
+      <w:pPr>
+        <w:tabs>
+          <w:tab w:val="left" w:pos="3858"/>
+        </w:tabs>
+      </w:pPr>
+    </w:p>
+    <w:p/>
+    <w:p>
+      <w:r>
+        <w:t>Create search bar to have more variety of data visualizations rather than just s</w:t>
+      </w:r>
+      <w:r>
+        <w:t>tandard visualizations</w:t>
+      </w:r>
+    </w:p>
+    <w:p>
+      <w:pPr>
+        <w:pStyle w:val="ListParagraph"/>
+        <w:numPr>
+          <w:ilvl w:val="0"/>
+          <w:numId w:val="4"/>
+        </w:numPr>
+      </w:pPr>
+      <w:r>
+        <w:t>what if someone wanted to search “playgrounds”</w:t>
+      </w:r>
+    </w:p>
+    <w:p>
+      <w:pPr>
+        <w:pStyle w:val="ListParagraph"/>
+        <w:numPr>
+          <w:ilvl w:val="0"/>
+          <w:numId w:val="4"/>
+        </w:numPr>
+      </w:pPr>
+      <w:r>
+        <w:t>Correlations b/w two datasets: police violence and evictions in Mission District</w:t>
+      </w:r>
+    </w:p>
+    <w:p>
+      <w:pPr>
+        <w:pStyle w:val="ListParagraph"/>
+        <w:numPr>
+          <w:ilvl w:val="0"/>
+          <w:numId w:val="4"/>
+        </w:numPr>
+      </w:pPr>
+      <w:r>
+        <w:t>Citations from the dataset</w:t>
+      </w:r>
+    </w:p>
+    <w:p>
+      <w:pPr>
+        <w:pStyle w:val="ListParagraph"/>
+        <w:numPr>
+          <w:ilvl w:val="0"/>
+          <w:numId w:val="4"/>
+        </w:numPr>
+      </w:pPr>
+      <w:r>
+        <w:t>You already have your data you just want to put it in</w:t>
+      </w:r>
+    </w:p>
+    <w:p>
+      <w:pPr>
+        <w:pStyle w:val="ListParagraph"/>
+        <w:numPr>
+          <w:ilvl w:val="0"/>
+          <w:numId w:val="4"/>
+        </w:numPr>
+      </w:pPr>
+      <w:r>
+        <w:t>You are wondering what data is available to utilize in your idea</w:t>
+      </w:r>
+    </w:p>
+    <w:p>
+      <w:pPr>
+        <w:pStyle w:val="ListParagraph"/>
+        <w:numPr>
+          <w:ilvl w:val="0"/>
+          <w:numId w:val="4"/>
+        </w:numPr>
+      </w:pPr>
+      <w:r>
+        <w:t>Point to good outside sources (</w:t>
+      </w:r>
+      <w:proofErr w:type="spellStart"/>
+      <w:r>
+        <w:t>DataSF</w:t>
+      </w:r>
+      <w:proofErr w:type="spellEnd"/>
+      <w:r>
+        <w:t>, Census, Bureau</w:t>
+      </w:r>
+      <w:r>
+        <w:t xml:space="preserve">, </w:t>
+      </w:r>
+      <w:proofErr w:type="spellStart"/>
+      <w:r>
+        <w:t>figshare</w:t>
+      </w:r>
+      <w:proofErr w:type="spellEnd"/>
+      <w:r>
+        <w:t>) that have the data that you searched</w:t>
+      </w:r>
+    </w:p>
+    <w:p>
+      <w:pPr>
+        <w:pStyle w:val="ListParagraph"/>
+        <w:numPr>
+          <w:ilvl w:val="1"/>
+          <w:numId w:val="4"/>
+        </w:numPr>
+      </w:pPr>
+      <w:r>
+        <w:t xml:space="preserve">And import that visualization you made in outside source </w:t>
+      </w:r>
+    </w:p>
+    <w:p>
+      <w:pPr>
+        <w:pStyle w:val="ListParagraph"/>
+        <w:numPr>
+          <w:ilvl w:val="1"/>
+          <w:numId w:val="4"/>
+        </w:numPr>
+      </w:pPr>
+      <w:r>
+        <w:t>Or provide library of templates to scrape from external sources in predefined ways if outside source didn’t have visualization capabilities</w:t>
+      </w:r>
+    </w:p>
+    <w:p>
+      <w:pPr>
+        <w:pStyle w:val="ListParagraph"/>
+        <w:numPr>
+          <w:ilvl w:val="2"/>
+          <w:numId w:val="4"/>
+        </w:numPr>
+      </w:pPr>
+      <w:r>
+        <w:t>Users can provide templates too</w:t>
+      </w:r>
+    </w:p>
+    <w:p>
+      <w:pPr>
+        <w:pStyle w:val="ListParagraph"/>
+        <w:numPr>
+          <w:ilvl w:val="1"/>
+          <w:numId w:val="4"/>
+        </w:numPr>
+      </w:pPr>
+      <w:r>
+        <w:t xml:space="preserve">Or previous graphs that other people have already </w:t>
+      </w:r>
+    </w:p>
+    <w:p>
+      <w:pPr>
+        <w:pStyle w:val="ListParagraph"/>
+      </w:pPr>
+      <w:bookmarkStart w:id="0" w:name="_GoBack"/>
+      <w:bookmarkEnd w:id="0"/>
     </w:p>
     <w:sectPr>
       <w:pgSz w:w="12240" w:h="15840"/>
@@ -379,8 +561,120 @@
 </file>
 
 <file path=word/numbering.xml><?xml version="1.0" encoding="utf-8"?>
-<w:numbering xmlns:wpc="http://schemas.microsoft.com/office/word/2010/wordprocessingCanvas" xmlns:mo="http://schemas.microsoft.com/office/mac/office/2008/main" xmlns:mc="http://schemas.openxmlformats.org/markup-compatibility/2006" xmlns:mv="urn:schemas-microsoft-com:mac:vml" xmlns:o="urn:schemas-microsoft-com:office:office" xmlns:r="http://schemas.openxmlformats.org/officeDocument/2006/relationships" xmlns:m="http://schemas.openxmlformats.org/officeDocument/2006/math" xmlns:v="urn:schemas-microsoft-com:vml" xmlns:wp14="http://schemas.microsoft.com/office/word/2010/wordprocessingDrawing" xmlns:wp="http://schemas.openxmlformats.org/drawingml/2006/wordprocessingDrawing" xmlns:w10="urn:schemas-microsoft-com:office:word" xmlns:w="http://schemas.openxmlformats.org/wordprocessingml/2006/main" xmlns:w14="http://schemas.microsoft.com/office/word/2010/wordml" xmlns:wpg="http://schemas.microsoft.com/office/word/2010/wordprocessingGroup" xmlns:wpi="http://schemas.microsoft.com/office/word/2010/wordprocessingInk" xmlns:wne="http://schemas.microsoft.com/office/word/2006/wordml" xmlns:wps="http://schemas.microsoft.com/office/word/2010/wordprocessingShape" mc:Ignorable="w14 wp14">
+<w:numbering xmlns:wpc="http://schemas.microsoft.com/office/word/2010/wordprocessingCanvas" xmlns:mc="http://schemas.openxmlformats.org/markup-compatibility/2006" xmlns:o="urn:schemas-microsoft-com:office:office" xmlns:r="http://schemas.openxmlformats.org/officeDocument/2006/relationships" xmlns:m="http://schemas.openxmlformats.org/officeDocument/2006/math" xmlns:v="urn:schemas-microsoft-com:vml" xmlns:wp14="http://schemas.microsoft.com/office/word/2010/wordprocessingDrawing" xmlns:wp="http://schemas.openxmlformats.org/drawingml/2006/wordprocessingDrawing" xmlns:w10="urn:schemas-microsoft-com:office:word" xmlns:w="http://schemas.openxmlformats.org/wordprocessingml/2006/main" xmlns:w14="http://schemas.microsoft.com/office/word/2010/wordml" xmlns:wpg="http://schemas.microsoft.com/office/word/2010/wordprocessingGroup" xmlns:wpi="http://schemas.microsoft.com/office/word/2010/wordprocessingInk" xmlns:wne="http://schemas.microsoft.com/office/word/2006/wordml" xmlns:wps="http://schemas.microsoft.com/office/word/2010/wordprocessingShape" mc:Ignorable="w14 wp14">
   <w:abstractNum w:abstractNumId="0">
+    <w:nsid w:val="0BFE50CC"/>
+    <w:multiLevelType w:val="hybridMultilevel"/>
+    <w:tmpl w:val="07E2D672"/>
+    <w:lvl w:ilvl="0" w:tplc="C46CD4CA">
+      <w:numFmt w:val="bullet"/>
+      <w:lvlText w:val="-"/>
+      <w:lvlJc w:val="left"/>
+      <w:pPr>
+        <w:ind w:left="720" w:hanging="360"/>
+      </w:pPr>
+      <w:rPr>
+        <w:rFonts w:ascii="Calibri" w:eastAsiaTheme="minorHAnsi" w:hAnsi="Calibri" w:cstheme="minorBidi" w:hint="default"/>
+      </w:rPr>
+    </w:lvl>
+    <w:lvl w:ilvl="1" w:tplc="04090003" w:tentative="1">
+      <w:start w:val="1"/>
+      <w:numFmt w:val="bullet"/>
+      <w:lvlText w:val="o"/>
+      <w:lvlJc w:val="left"/>
+      <w:pPr>
+        <w:ind w:left="1440" w:hanging="360"/>
+      </w:pPr>
+      <w:rPr>
+        <w:rFonts w:ascii="Courier New" w:hAnsi="Courier New" w:cs="Courier New" w:hint="default"/>
+      </w:rPr>
+    </w:lvl>
+    <w:lvl w:ilvl="2" w:tplc="04090005" w:tentative="1">
+      <w:start w:val="1"/>
+      <w:numFmt w:val="bullet"/>
+      <w:lvlText w:val=""/>
+      <w:lvlJc w:val="left"/>
+      <w:pPr>
+        <w:ind w:left="2160" w:hanging="360"/>
+      </w:pPr>
+      <w:rPr>
+        <w:rFonts w:ascii="Wingdings" w:hAnsi="Wingdings" w:hint="default"/>
+      </w:rPr>
+    </w:lvl>
+    <w:lvl w:ilvl="3" w:tplc="04090001" w:tentative="1">
+      <w:start w:val="1"/>
+      <w:numFmt w:val="bullet"/>
+      <w:lvlText w:val=""/>
+      <w:lvlJc w:val="left"/>
+      <w:pPr>
+        <w:ind w:left="2880" w:hanging="360"/>
+      </w:pPr>
+      <w:rPr>
+        <w:rFonts w:ascii="Symbol" w:hAnsi="Symbol" w:hint="default"/>
+      </w:rPr>
+    </w:lvl>
+    <w:lvl w:ilvl="4" w:tplc="04090003" w:tentative="1">
+      <w:start w:val="1"/>
+      <w:numFmt w:val="bullet"/>
+      <w:lvlText w:val="o"/>
+      <w:lvlJc w:val="left"/>
+      <w:pPr>
+        <w:ind w:left="3600" w:hanging="360"/>
+      </w:pPr>
+      <w:rPr>
+        <w:rFonts w:ascii="Courier New" w:hAnsi="Courier New" w:cs="Courier New" w:hint="default"/>
+      </w:rPr>
+    </w:lvl>
+    <w:lvl w:ilvl="5" w:tplc="04090005" w:tentative="1">
+      <w:start w:val="1"/>
+      <w:numFmt w:val="bullet"/>
+      <w:lvlText w:val=""/>
+      <w:lvlJc w:val="left"/>
+      <w:pPr>
+        <w:ind w:left="4320" w:hanging="360"/>
+      </w:pPr>
+      <w:rPr>
+        <w:rFonts w:ascii="Wingdings" w:hAnsi="Wingdings" w:hint="default"/>
+      </w:rPr>
+    </w:lvl>
+    <w:lvl w:ilvl="6" w:tplc="04090001" w:tentative="1">
+      <w:start w:val="1"/>
+      <w:numFmt w:val="bullet"/>
+      <w:lvlText w:val=""/>
+      <w:lvlJc w:val="left"/>
+      <w:pPr>
+        <w:ind w:left="5040" w:hanging="360"/>
+      </w:pPr>
+      <w:rPr>
+        <w:rFonts w:ascii="Symbol" w:hAnsi="Symbol" w:hint="default"/>
+      </w:rPr>
+    </w:lvl>
+    <w:lvl w:ilvl="7" w:tplc="04090003" w:tentative="1">
+      <w:start w:val="1"/>
+      <w:numFmt w:val="bullet"/>
+      <w:lvlText w:val="o"/>
+      <w:lvlJc w:val="left"/>
+      <w:pPr>
+        <w:ind w:left="5760" w:hanging="360"/>
+      </w:pPr>
+      <w:rPr>
+        <w:rFonts w:ascii="Courier New" w:hAnsi="Courier New" w:cs="Courier New" w:hint="default"/>
+      </w:rPr>
+    </w:lvl>
+    <w:lvl w:ilvl="8" w:tplc="04090005" w:tentative="1">
+      <w:start w:val="1"/>
+      <w:numFmt w:val="bullet"/>
+      <w:lvlText w:val=""/>
+      <w:lvlJc w:val="left"/>
+      <w:pPr>
+        <w:ind w:left="6480" w:hanging="360"/>
+      </w:pPr>
+      <w:rPr>
+        <w:rFonts w:ascii="Wingdings" w:hAnsi="Wingdings" w:hint="default"/>
+      </w:rPr>
+    </w:lvl>
+  </w:abstractNum>
+  <w:abstractNum w:abstractNumId="1">
     <w:nsid w:val="244A7375"/>
     <w:multiLevelType w:val="hybridMultilevel"/>
     <w:tmpl w:val="EC923968"/>
@@ -469,7 +763,119 @@
       </w:pPr>
     </w:lvl>
   </w:abstractNum>
-  <w:abstractNum w:abstractNumId="1">
+  <w:abstractNum w:abstractNumId="2">
+    <w:nsid w:val="2EE71121"/>
+    <w:multiLevelType w:val="hybridMultilevel"/>
+    <w:tmpl w:val="2762471C"/>
+    <w:lvl w:ilvl="0" w:tplc="DB443B2E">
+      <w:numFmt w:val="bullet"/>
+      <w:lvlText w:val="-"/>
+      <w:lvlJc w:val="left"/>
+      <w:pPr>
+        <w:ind w:left="720" w:hanging="360"/>
+      </w:pPr>
+      <w:rPr>
+        <w:rFonts w:ascii="Calibri" w:eastAsiaTheme="minorHAnsi" w:hAnsi="Calibri" w:cstheme="minorBidi" w:hint="default"/>
+      </w:rPr>
+    </w:lvl>
+    <w:lvl w:ilvl="1" w:tplc="04090003">
+      <w:start w:val="1"/>
+      <w:numFmt w:val="bullet"/>
+      <w:lvlText w:val="o"/>
+      <w:lvlJc w:val="left"/>
+      <w:pPr>
+        <w:ind w:left="1440" w:hanging="360"/>
+      </w:pPr>
+      <w:rPr>
+        <w:rFonts w:ascii="Courier New" w:hAnsi="Courier New" w:cs="Courier New" w:hint="default"/>
+      </w:rPr>
+    </w:lvl>
+    <w:lvl w:ilvl="2" w:tplc="04090005">
+      <w:start w:val="1"/>
+      <w:numFmt w:val="bullet"/>
+      <w:lvlText w:val=""/>
+      <w:lvlJc w:val="left"/>
+      <w:pPr>
+        <w:ind w:left="2160" w:hanging="360"/>
+      </w:pPr>
+      <w:rPr>
+        <w:rFonts w:ascii="Wingdings" w:hAnsi="Wingdings" w:hint="default"/>
+      </w:rPr>
+    </w:lvl>
+    <w:lvl w:ilvl="3" w:tplc="04090001" w:tentative="1">
+      <w:start w:val="1"/>
+      <w:numFmt w:val="bullet"/>
+      <w:lvlText w:val=""/>
+      <w:lvlJc w:val="left"/>
+      <w:pPr>
+        <w:ind w:left="2880" w:hanging="360"/>
+      </w:pPr>
+      <w:rPr>
+        <w:rFonts w:ascii="Symbol" w:hAnsi="Symbol" w:hint="default"/>
+      </w:rPr>
+    </w:lvl>
+    <w:lvl w:ilvl="4" w:tplc="04090003" w:tentative="1">
+      <w:start w:val="1"/>
+      <w:numFmt w:val="bullet"/>
+      <w:lvlText w:val="o"/>
+      <w:lvlJc w:val="left"/>
+      <w:pPr>
+        <w:ind w:left="3600" w:hanging="360"/>
+      </w:pPr>
+      <w:rPr>
+        <w:rFonts w:ascii="Courier New" w:hAnsi="Courier New" w:cs="Courier New" w:hint="default"/>
+      </w:rPr>
+    </w:lvl>
+    <w:lvl w:ilvl="5" w:tplc="04090005" w:tentative="1">
+      <w:start w:val="1"/>
+      <w:numFmt w:val="bullet"/>
+      <w:lvlText w:val=""/>
+      <w:lvlJc w:val="left"/>
+      <w:pPr>
+        <w:ind w:left="4320" w:hanging="360"/>
+      </w:pPr>
+      <w:rPr>
+        <w:rFonts w:ascii="Wingdings" w:hAnsi="Wingdings" w:hint="default"/>
+      </w:rPr>
+    </w:lvl>
+    <w:lvl w:ilvl="6" w:tplc="04090001" w:tentative="1">
+      <w:start w:val="1"/>
+      <w:numFmt w:val="bullet"/>
+      <w:lvlText w:val=""/>
+      <w:lvlJc w:val="left"/>
+      <w:pPr>
+        <w:ind w:left="5040" w:hanging="360"/>
+      </w:pPr>
+      <w:rPr>
+        <w:rFonts w:ascii="Symbol" w:hAnsi="Symbol" w:hint="default"/>
+      </w:rPr>
+    </w:lvl>
+    <w:lvl w:ilvl="7" w:tplc="04090003" w:tentative="1">
+      <w:start w:val="1"/>
+      <w:numFmt w:val="bullet"/>
+      <w:lvlText w:val="o"/>
+      <w:lvlJc w:val="left"/>
+      <w:pPr>
+        <w:ind w:left="5760" w:hanging="360"/>
+      </w:pPr>
+      <w:rPr>
+        <w:rFonts w:ascii="Courier New" w:hAnsi="Courier New" w:cs="Courier New" w:hint="default"/>
+      </w:rPr>
+    </w:lvl>
+    <w:lvl w:ilvl="8" w:tplc="04090005" w:tentative="1">
+      <w:start w:val="1"/>
+      <w:numFmt w:val="bullet"/>
+      <w:lvlText w:val=""/>
+      <w:lvlJc w:val="left"/>
+      <w:pPr>
+        <w:ind w:left="6480" w:hanging="360"/>
+      </w:pPr>
+      <w:rPr>
+        <w:rFonts w:ascii="Wingdings" w:hAnsi="Wingdings" w:hint="default"/>
+      </w:rPr>
+    </w:lvl>
+  </w:abstractNum>
+  <w:abstractNum w:abstractNumId="3">
     <w:nsid w:val="74D43CDC"/>
     <w:multiLevelType w:val="hybridMultilevel"/>
     <w:tmpl w:val="3C0CEC6C"/>
@@ -559,10 +965,16 @@
     </w:lvl>
   </w:abstractNum>
   <w:num w:numId="1">
+    <w:abstractNumId w:val="3"/>
+  </w:num>
+  <w:num w:numId="2">
     <w:abstractNumId w:val="1"/>
   </w:num>
-  <w:num w:numId="2">
+  <w:num w:numId="3">
     <w:abstractNumId w:val="0"/>
+  </w:num>
+  <w:num w:numId="4">
+    <w:abstractNumId w:val="2"/>
   </w:num>
 </w:numbering>
 </file>
@@ -584,7 +996,7 @@
       </w:pPr>
     </w:pPrDefault>
   </w:docDefaults>
-  <w:latentStyles w:defLockedState="0" w:defUIPriority="99" w:defSemiHidden="1" w:defUnhideWhenUsed="1" w:defQFormat="0" w:count="276">
+  <w:latentStyles w:defLockedState="0" w:defUIPriority="99" w:defSemiHidden="1" w:defUnhideWhenUsed="1" w:defQFormat="0" w:count="267">
     <w:lsdException w:name="Normal" w:semiHidden="0" w:uiPriority="0" w:unhideWhenUsed="0" w:qFormat="1"/>
     <w:lsdException w:name="heading 1" w:semiHidden="0" w:uiPriority="9" w:unhideWhenUsed="0" w:qFormat="1"/>
     <w:lsdException w:name="heading 2" w:uiPriority="9" w:qFormat="1"/>
@@ -611,15 +1023,6 @@
     <w:lsdException w:name="Strong" w:semiHidden="0" w:uiPriority="22" w:unhideWhenUsed="0" w:qFormat="1"/>
     <w:lsdException w:name="Emphasis" w:semiHidden="0" w:uiPriority="20" w:unhideWhenUsed="0" w:qFormat="1"/>
     <w:lsdException w:name="Table Grid" w:semiHidden="0" w:uiPriority="39" w:unhideWhenUsed="0"/>
-    <w:lsdException w:name="Note Level 1" w:semiHidden="0" w:unhideWhenUsed="0"/>
-    <w:lsdException w:name="Note Level 2" w:semiHidden="0" w:unhideWhenUsed="0"/>
-    <w:lsdException w:name="Note Level 3" w:semiHidden="0" w:unhideWhenUsed="0"/>
-    <w:lsdException w:name="Note Level 4" w:semiHidden="0" w:unhideWhenUsed="0"/>
-    <w:lsdException w:name="Note Level 5" w:semiHidden="0" w:unhideWhenUsed="0"/>
-    <w:lsdException w:name="Note Level 6" w:semiHidden="0" w:unhideWhenUsed="0"/>
-    <w:lsdException w:name="Note Level 7" w:semiHidden="0" w:unhideWhenUsed="0"/>
-    <w:lsdException w:name="Note Level 8" w:semiHidden="0" w:unhideWhenUsed="0"/>
-    <w:lsdException w:name="Note Level 9" w:semiHidden="0" w:unhideWhenUsed="0"/>
     <w:lsdException w:name="Placeholder Text" w:unhideWhenUsed="0"/>
     <w:lsdException w:name="No Spacing" w:semiHidden="0" w:uiPriority="1" w:unhideWhenUsed="0" w:qFormat="1"/>
     <w:lsdException w:name="Light Shading" w:semiHidden="0" w:uiPriority="60" w:unhideWhenUsed="0"/>
@@ -778,7 +1181,7 @@
 </file>
 
 <file path=word/stylesWithEffects.xml><?xml version="1.0" encoding="utf-8"?>
-<w:styles xmlns:wpc="http://schemas.microsoft.com/office/word/2010/wordprocessingCanvas" xmlns:mo="http://schemas.microsoft.com/office/mac/office/2008/main" xmlns:mc="http://schemas.openxmlformats.org/markup-compatibility/2006" xmlns:mv="urn:schemas-microsoft-com:mac:vml" xmlns:o="urn:schemas-microsoft-com:office:office" xmlns:r="http://schemas.openxmlformats.org/officeDocument/2006/relationships" xmlns:m="http://schemas.openxmlformats.org/officeDocument/2006/math" xmlns:v="urn:schemas-microsoft-com:vml" xmlns:wp14="http://schemas.microsoft.com/office/word/2010/wordprocessingDrawing" xmlns:wp="http://schemas.openxmlformats.org/drawingml/2006/wordprocessingDrawing" xmlns:w10="urn:schemas-microsoft-com:office:word" xmlns:w="http://schemas.openxmlformats.org/wordprocessingml/2006/main" xmlns:w14="http://schemas.microsoft.com/office/word/2010/wordml" xmlns:wpg="http://schemas.microsoft.com/office/word/2010/wordprocessingGroup" xmlns:wpi="http://schemas.microsoft.com/office/word/2010/wordprocessingInk" xmlns:wne="http://schemas.microsoft.com/office/word/2006/wordml" xmlns:wps="http://schemas.microsoft.com/office/word/2010/wordprocessingShape" mc:Ignorable="w14 wp14">
+<w:styles xmlns:wpc="http://schemas.microsoft.com/office/word/2010/wordprocessingCanvas" xmlns:mc="http://schemas.openxmlformats.org/markup-compatibility/2006" xmlns:o="urn:schemas-microsoft-com:office:office" xmlns:r="http://schemas.openxmlformats.org/officeDocument/2006/relationships" xmlns:m="http://schemas.openxmlformats.org/officeDocument/2006/math" xmlns:v="urn:schemas-microsoft-com:vml" xmlns:wp14="http://schemas.microsoft.com/office/word/2010/wordprocessingDrawing" xmlns:wp="http://schemas.openxmlformats.org/drawingml/2006/wordprocessingDrawing" xmlns:w10="urn:schemas-microsoft-com:office:word" xmlns:w="http://schemas.openxmlformats.org/wordprocessingml/2006/main" xmlns:w14="http://schemas.microsoft.com/office/word/2010/wordml" xmlns:wpg="http://schemas.microsoft.com/office/word/2010/wordprocessingGroup" xmlns:wpi="http://schemas.microsoft.com/office/word/2010/wordprocessingInk" xmlns:wne="http://schemas.microsoft.com/office/word/2006/wordml" xmlns:wps="http://schemas.microsoft.com/office/word/2010/wordprocessingShape" mc:Ignorable="w14 wp14">
   <w:docDefaults>
     <w:rPrDefault>
       <w:rPr>
@@ -794,7 +1197,7 @@
       </w:pPr>
     </w:pPrDefault>
   </w:docDefaults>
-  <w:latentStyles w:defLockedState="0" w:defUIPriority="99" w:defSemiHidden="1" w:defUnhideWhenUsed="1" w:defQFormat="0" w:count="276">
+  <w:latentStyles w:defLockedState="0" w:defUIPriority="99" w:defSemiHidden="1" w:defUnhideWhenUsed="1" w:defQFormat="0" w:count="267">
     <w:lsdException w:name="Normal" w:semiHidden="0" w:uiPriority="0" w:unhideWhenUsed="0" w:qFormat="1"/>
     <w:lsdException w:name="heading 1" w:semiHidden="0" w:uiPriority="9" w:unhideWhenUsed="0" w:qFormat="1"/>
     <w:lsdException w:name="heading 2" w:uiPriority="9" w:qFormat="1"/>
@@ -821,15 +1224,6 @@
     <w:lsdException w:name="Strong" w:semiHidden="0" w:uiPriority="22" w:unhideWhenUsed="0" w:qFormat="1"/>
     <w:lsdException w:name="Emphasis" w:semiHidden="0" w:uiPriority="20" w:unhideWhenUsed="0" w:qFormat="1"/>
     <w:lsdException w:name="Table Grid" w:semiHidden="0" w:uiPriority="39" w:unhideWhenUsed="0"/>
-    <w:lsdException w:name="Note Level 1" w:semiHidden="0" w:unhideWhenUsed="0"/>
-    <w:lsdException w:name="Note Level 2" w:semiHidden="0" w:unhideWhenUsed="0"/>
-    <w:lsdException w:name="Note Level 3" w:semiHidden="0" w:unhideWhenUsed="0"/>
-    <w:lsdException w:name="Note Level 4" w:semiHidden="0" w:unhideWhenUsed="0"/>
-    <w:lsdException w:name="Note Level 5" w:semiHidden="0" w:unhideWhenUsed="0"/>
-    <w:lsdException w:name="Note Level 6" w:semiHidden="0" w:unhideWhenUsed="0"/>
-    <w:lsdException w:name="Note Level 7" w:semiHidden="0" w:unhideWhenUsed="0"/>
-    <w:lsdException w:name="Note Level 8" w:semiHidden="0" w:unhideWhenUsed="0"/>
-    <w:lsdException w:name="Note Level 9" w:semiHidden="0" w:unhideWhenUsed="0"/>
     <w:lsdException w:name="Placeholder Text" w:unhideWhenUsed="0"/>
     <w:lsdException w:name="No Spacing" w:semiHidden="0" w:uiPriority="1" w:unhideWhenUsed="0" w:qFormat="1"/>
     <w:lsdException w:name="Light Shading" w:semiHidden="0" w:uiPriority="60" w:unhideWhenUsed="0"/>
@@ -1242,7 +1636,7 @@
   <a:extraClrSchemeLst/>
   <a:extLst>
     <a:ext uri="{05A4C25C-085E-4340-85A3-A5531E510DB2}">
-      <thm15:themeFamily xmlns:thm15="http://schemas.microsoft.com/office/thememl/2012/main" xmlns="" name="Office Theme" id="{62F939B6-93AF-4DB8-9C6B-D6C7DFDC589F}" vid="{4A3C46E8-61CC-4603-A589-7422A47A8E4A}"/>
+      <thm15:themeFamily xmlns="" xmlns:thm15="http://schemas.microsoft.com/office/thememl/2012/main" name="Office Theme" id="{62F939B6-93AF-4DB8-9C6B-D6C7DFDC589F}" vid="{4A3C46E8-61CC-4603-A589-7422A47A8E4A}"/>
     </a:ext>
   </a:extLst>
 </a:theme>

</xml_diff>